<commit_message>
edit of concept development 01
</commit_message>
<xml_diff>
--- a/0-1 Concept Development.docx
+++ b/0-1 Concept Development.docx
@@ -13,10 +13,7 @@
         <w:t>Proposed idea- This design will include a digital scale that when the fish is placed onto it, will display the weight onto the main screen. It will also house a database with fishing regulations and slot limits for fish to be kept regarding Lake Oconee in Georgia.</w:t>
       </w:r>
     </w:p>
-    <w:p>
-      <w:bookmarkStart w:id="0" w:name="_GoBack"/>
-      <w:bookmarkEnd w:id="0"/>
-    </w:p>
+    <w:p/>
     <w:p>
       <w:r>
         <w:t>Influences-</w:t>
@@ -229,7 +226,7 @@
       </w:r>
     </w:p>
     <w:p>
-      <w:hyperlink r:id="rId9" w:history="1">
+      <w:hyperlink r:id="rId9" w:anchor="imgrc=7srkSL1yAru0SM" w:history="1">
         <w:r>
           <w:rPr>
             <w:rStyle w:val="Hyperlink"/>
@@ -258,6 +255,140 @@
         <w:t>This is the legislation as to fines which range from a minimum of $50 to up to $250 for violating fishing regulations.</w:t>
       </w:r>
     </w:p>
+    <w:p/>
+    <w:p/>
+    <w:p>
+      <w:r>
+        <w:t>Types of sensors for digital weight scale</w:t>
+      </w:r>
+      <w:bookmarkStart w:id="0" w:name="_GoBack"/>
+      <w:bookmarkEnd w:id="0"/>
+    </w:p>
+    <w:p>
+      <w:r>
+        <w:rPr>
+          <w:noProof/>
+        </w:rPr>
+        <w:drawing>
+          <wp:inline distT="0" distB="0" distL="0" distR="0" wp14:anchorId="7657D460" wp14:editId="721451BE">
+            <wp:extent cx="2108835" cy="2108835"/>
+            <wp:effectExtent l="0" t="0" r="0" b="0"/>
+            <wp:docPr id="2" name="Picture 2"/>
+            <wp:cNvGraphicFramePr>
+              <a:graphicFrameLocks xmlns:a="http://schemas.openxmlformats.org/drawingml/2006/main" noChangeAspect="1"/>
+            </wp:cNvGraphicFramePr>
+            <a:graphic xmlns:a="http://schemas.openxmlformats.org/drawingml/2006/main">
+              <a:graphicData uri="http://schemas.openxmlformats.org/drawingml/2006/picture">
+                <pic:pic xmlns:pic="http://schemas.openxmlformats.org/drawingml/2006/picture">
+                  <pic:nvPicPr>
+                    <pic:cNvPr id="2" name="cell weight sensor.jpg"/>
+                    <pic:cNvPicPr/>
+                  </pic:nvPicPr>
+                  <pic:blipFill>
+                    <a:blip r:embed="rId11">
+                      <a:extLst>
+                        <a:ext uri="{28A0092B-C50C-407E-A947-70E740481C1C}">
+                          <a14:useLocalDpi xmlns:a14="http://schemas.microsoft.com/office/drawing/2010/main" val="0"/>
+                        </a:ext>
+                      </a:extLst>
+                    </a:blip>
+                    <a:stretch>
+                      <a:fillRect/>
+                    </a:stretch>
+                  </pic:blipFill>
+                  <pic:spPr>
+                    <a:xfrm>
+                      <a:off x="0" y="0"/>
+                      <a:ext cx="2108917" cy="2108917"/>
+                    </a:xfrm>
+                    <a:prstGeom prst="rect">
+                      <a:avLst/>
+                    </a:prstGeom>
+                  </pic:spPr>
+                </pic:pic>
+              </a:graphicData>
+            </a:graphic>
+          </wp:inline>
+        </w:drawing>
+      </w:r>
+    </w:p>
+    <w:p/>
+    <w:p>
+      <w:hyperlink r:id="rId12" w:history="1">
+        <w:r>
+          <w:rPr>
+            <w:rStyle w:val="Hyperlink"/>
+          </w:rPr>
+          <w:t>https://www.amazon.com/dp/B076P8G8B6/ref=asc_df_B076P8G8B65339828/?tag=hyprod-20&amp;creative=395033&amp;creativeASIN=B076P8G8B6&amp;linkCode=df0&amp;hvadid=228860412633&amp;hvpos=1o2&amp;hvnetw=g&amp;hvrand=11261616787935738580&amp;hvpone=&amp;hvptwo=&amp;hvqmt=&amp;hvdev=c&amp;hvdvcmdl=&amp;hvlocint=&amp;hvlocphy=9010853&amp;hvtargid=pla-391309017493</w:t>
+        </w:r>
+      </w:hyperlink>
+      <w:r>
+        <w:t xml:space="preserve"> </w:t>
+      </w:r>
+    </w:p>
+    <w:p/>
+    <w:p/>
+    <w:p>
+      <w:r>
+        <w:rPr>
+          <w:noProof/>
+        </w:rPr>
+        <w:drawing>
+          <wp:inline distT="0" distB="0" distL="0" distR="0" wp14:anchorId="2F819E13" wp14:editId="5A2B68D2">
+            <wp:extent cx="1880235" cy="1880235"/>
+            <wp:effectExtent l="0" t="0" r="0" b="0"/>
+            <wp:docPr id="6" name="Picture 6"/>
+            <wp:cNvGraphicFramePr>
+              <a:graphicFrameLocks xmlns:a="http://schemas.openxmlformats.org/drawingml/2006/main" noChangeAspect="1"/>
+            </wp:cNvGraphicFramePr>
+            <a:graphic xmlns:a="http://schemas.openxmlformats.org/drawingml/2006/main">
+              <a:graphicData uri="http://schemas.openxmlformats.org/drawingml/2006/picture">
+                <pic:pic xmlns:pic="http://schemas.openxmlformats.org/drawingml/2006/picture">
+                  <pic:nvPicPr>
+                    <pic:cNvPr id="6" name="load sensor.jpg"/>
+                    <pic:cNvPicPr/>
+                  </pic:nvPicPr>
+                  <pic:blipFill>
+                    <a:blip r:embed="rId13">
+                      <a:extLst>
+                        <a:ext uri="{28A0092B-C50C-407E-A947-70E740481C1C}">
+                          <a14:useLocalDpi xmlns:a14="http://schemas.microsoft.com/office/drawing/2010/main" val="0"/>
+                        </a:ext>
+                      </a:extLst>
+                    </a:blip>
+                    <a:stretch>
+                      <a:fillRect/>
+                    </a:stretch>
+                  </pic:blipFill>
+                  <pic:spPr>
+                    <a:xfrm>
+                      <a:off x="0" y="0"/>
+                      <a:ext cx="1880235" cy="1880235"/>
+                    </a:xfrm>
+                    <a:prstGeom prst="rect">
+                      <a:avLst/>
+                    </a:prstGeom>
+                  </pic:spPr>
+                </pic:pic>
+              </a:graphicData>
+            </a:graphic>
+          </wp:inline>
+        </w:drawing>
+      </w:r>
+    </w:p>
+    <w:p/>
+    <w:p>
+      <w:hyperlink r:id="rId14" w:history="1">
+        <w:r>
+          <w:rPr>
+            <w:rStyle w:val="Hyperlink"/>
+          </w:rPr>
+          <w:t>https://www.robotshop.com/en/sfe-load-sensor-50kg.html?gclid=CjwKCAiAhfzSBRBTEiwAN-ysWGeKlwSPwzup9yJMrJjZgKdc8Meyo37Hy9ofPL6_Io4FpWVcPe7vmBoCO_0QAvD_BwE</w:t>
+        </w:r>
+      </w:hyperlink>
+    </w:p>
+    <w:p/>
+    <w:p/>
     <w:sectPr>
       <w:pgSz w:w="12240" w:h="15840"/>
       <w:pgMar w:top="1440" w:right="1440" w:bottom="1440" w:left="1440" w:header="720" w:footer="720" w:gutter="0"/>

</xml_diff>

<commit_message>
edit to concept development 01
</commit_message>
<xml_diff>
--- a/0-1 Concept Development.docx
+++ b/0-1 Concept Development.docx
@@ -261,8 +261,6 @@
       <w:r>
         <w:t>Types of sensors for digital weight scale</w:t>
       </w:r>
-      <w:bookmarkStart w:id="0" w:name="_GoBack"/>
-      <w:bookmarkEnd w:id="0"/>
     </w:p>
     <w:p>
       <w:r>
@@ -388,6 +386,190 @@
       </w:hyperlink>
     </w:p>
     <w:p/>
+    <w:p/>
+    <w:p/>
+    <w:p/>
+    <w:p/>
+    <w:p>
+      <w:r>
+        <w:rPr>
+          <w:noProof/>
+        </w:rPr>
+        <w:drawing>
+          <wp:inline distT="0" distB="0" distL="0" distR="0" wp14:anchorId="0E976A79" wp14:editId="00512B90">
+            <wp:extent cx="1651635" cy="1651635"/>
+            <wp:effectExtent l="0" t="0" r="0" b="0"/>
+            <wp:docPr id="7" name="Picture 7"/>
+            <wp:cNvGraphicFramePr>
+              <a:graphicFrameLocks xmlns:a="http://schemas.openxmlformats.org/drawingml/2006/main" noChangeAspect="1"/>
+            </wp:cNvGraphicFramePr>
+            <a:graphic xmlns:a="http://schemas.openxmlformats.org/drawingml/2006/main">
+              <a:graphicData uri="http://schemas.openxmlformats.org/drawingml/2006/picture">
+                <pic:pic xmlns:pic="http://schemas.openxmlformats.org/drawingml/2006/picture">
+                  <pic:nvPicPr>
+                    <pic:cNvPr id="7" name="roll up tape.jpg"/>
+                    <pic:cNvPicPr/>
+                  </pic:nvPicPr>
+                  <pic:blipFill>
+                    <a:blip r:embed="rId15">
+                      <a:extLst>
+                        <a:ext uri="{28A0092B-C50C-407E-A947-70E740481C1C}">
+                          <a14:useLocalDpi xmlns:a14="http://schemas.microsoft.com/office/drawing/2010/main" val="0"/>
+                        </a:ext>
+                      </a:extLst>
+                    </a:blip>
+                    <a:stretch>
+                      <a:fillRect/>
+                    </a:stretch>
+                  </pic:blipFill>
+                  <pic:spPr>
+                    <a:xfrm>
+                      <a:off x="0" y="0"/>
+                      <a:ext cx="1651635" cy="1651635"/>
+                    </a:xfrm>
+                    <a:prstGeom prst="rect">
+                      <a:avLst/>
+                    </a:prstGeom>
+                  </pic:spPr>
+                </pic:pic>
+              </a:graphicData>
+            </a:graphic>
+          </wp:inline>
+        </w:drawing>
+      </w:r>
+    </w:p>
+    <w:p>
+      <w:hyperlink r:id="rId16" w:history="1">
+        <w:r>
+          <w:rPr>
+            <w:rStyle w:val="Hyperlink"/>
+          </w:rPr>
+          <w:t>http://www.orvis.com/p/black-nickel-carabiner-tape-measure-zinger-combo/12FN?item_code=12FN0000&amp;adv=127748&amp;cm_mmc=plas-_-FlyFishing-_-12FN-_-127748&amp;gclid=CjwKCAiAhfzSBRBTEiwAN-ysWAedX9qUbIZclre4SraFc45GNjj39RN834PbUaej32WI1d0UUESexhoCYEoQAvD_BwE</w:t>
+        </w:r>
+      </w:hyperlink>
+    </w:p>
+    <w:p/>
+    <w:p>
+      <w:r>
+        <w:rPr>
+          <w:noProof/>
+        </w:rPr>
+        <w:drawing>
+          <wp:inline distT="0" distB="0" distL="0" distR="0" wp14:anchorId="2AF44C96" wp14:editId="4A9FD75B">
+            <wp:extent cx="1537335" cy="1537335"/>
+            <wp:effectExtent l="0" t="0" r="12065" b="12065"/>
+            <wp:docPr id="8" name="Picture 8"/>
+            <wp:cNvGraphicFramePr>
+              <a:graphicFrameLocks xmlns:a="http://schemas.openxmlformats.org/drawingml/2006/main" noChangeAspect="1"/>
+            </wp:cNvGraphicFramePr>
+            <a:graphic xmlns:a="http://schemas.openxmlformats.org/drawingml/2006/main">
+              <a:graphicData uri="http://schemas.openxmlformats.org/drawingml/2006/picture">
+                <pic:pic xmlns:pic="http://schemas.openxmlformats.org/drawingml/2006/picture">
+                  <pic:nvPicPr>
+                    <pic:cNvPr id="8" name="scale with tape 1.jpg"/>
+                    <pic:cNvPicPr/>
+                  </pic:nvPicPr>
+                  <pic:blipFill>
+                    <a:blip r:embed="rId17">
+                      <a:extLst>
+                        <a:ext uri="{28A0092B-C50C-407E-A947-70E740481C1C}">
+                          <a14:useLocalDpi xmlns:a14="http://schemas.microsoft.com/office/drawing/2010/main" val="0"/>
+                        </a:ext>
+                      </a:extLst>
+                    </a:blip>
+                    <a:stretch>
+                      <a:fillRect/>
+                    </a:stretch>
+                  </pic:blipFill>
+                  <pic:spPr>
+                    <a:xfrm>
+                      <a:off x="0" y="0"/>
+                      <a:ext cx="1537335" cy="1537335"/>
+                    </a:xfrm>
+                    <a:prstGeom prst="rect">
+                      <a:avLst/>
+                    </a:prstGeom>
+                  </pic:spPr>
+                </pic:pic>
+              </a:graphicData>
+            </a:graphic>
+          </wp:inline>
+        </w:drawing>
+      </w:r>
+    </w:p>
+    <w:p/>
+    <w:p>
+      <w:hyperlink r:id="rId18" w:history="1">
+        <w:r>
+          <w:rPr>
+            <w:rStyle w:val="Hyperlink"/>
+          </w:rPr>
+          <w:t>http://shopping.rediff.com/product/2in1-22kg-portable-kitchen-wight-fish-hook-hanging-weighing-scale-with-measuring-tape-01/19824586</w:t>
+        </w:r>
+      </w:hyperlink>
+    </w:p>
+    <w:p/>
+    <w:p>
+      <w:r>
+        <w:rPr>
+          <w:noProof/>
+        </w:rPr>
+        <w:drawing>
+          <wp:inline distT="0" distB="0" distL="0" distR="0" wp14:anchorId="743D3443" wp14:editId="4446D620">
+            <wp:extent cx="1765935" cy="1765935"/>
+            <wp:effectExtent l="0" t="0" r="12065" b="12065"/>
+            <wp:docPr id="9" name="Picture 9"/>
+            <wp:cNvGraphicFramePr>
+              <a:graphicFrameLocks xmlns:a="http://schemas.openxmlformats.org/drawingml/2006/main" noChangeAspect="1"/>
+            </wp:cNvGraphicFramePr>
+            <a:graphic xmlns:a="http://schemas.openxmlformats.org/drawingml/2006/main">
+              <a:graphicData uri="http://schemas.openxmlformats.org/drawingml/2006/picture">
+                <pic:pic xmlns:pic="http://schemas.openxmlformats.org/drawingml/2006/picture">
+                  <pic:nvPicPr>
+                    <pic:cNvPr id="9" name="scale with tape 2.jpg"/>
+                    <pic:cNvPicPr/>
+                  </pic:nvPicPr>
+                  <pic:blipFill>
+                    <a:blip r:embed="rId19">
+                      <a:extLst>
+                        <a:ext uri="{28A0092B-C50C-407E-A947-70E740481C1C}">
+                          <a14:useLocalDpi xmlns:a14="http://schemas.microsoft.com/office/drawing/2010/main" val="0"/>
+                        </a:ext>
+                      </a:extLst>
+                    </a:blip>
+                    <a:stretch>
+                      <a:fillRect/>
+                    </a:stretch>
+                  </pic:blipFill>
+                  <pic:spPr>
+                    <a:xfrm>
+                      <a:off x="0" y="0"/>
+                      <a:ext cx="1765935" cy="1765935"/>
+                    </a:xfrm>
+                    <a:prstGeom prst="rect">
+                      <a:avLst/>
+                    </a:prstGeom>
+                  </pic:spPr>
+                </pic:pic>
+              </a:graphicData>
+            </a:graphic>
+          </wp:inline>
+        </w:drawing>
+      </w:r>
+    </w:p>
+    <w:p/>
+    <w:p>
+      <w:hyperlink r:id="rId20" w:history="1">
+        <w:r>
+          <w:rPr>
+            <w:rStyle w:val="Hyperlink"/>
+          </w:rPr>
+          <w:t>https://www.amazon.com/ReelSonar-Digital-Scale-Measure-Gripper/dp/B00W9ME9AE</w:t>
+        </w:r>
+      </w:hyperlink>
+      <w:bookmarkStart w:id="0" w:name="_GoBack"/>
+      <w:bookmarkEnd w:id="0"/>
+    </w:p>
     <w:p/>
     <w:sectPr>
       <w:pgSz w:w="12240" w:h="15840"/>

</xml_diff>